<commit_message>
#26 temp filer fjernet. Gruppemedlemmer tilføjet
</commit_message>
<xml_diff>
--- a/overvejelser.docx
+++ b/overvejelser.docx
@@ -30,12 +30,12 @@
           <w:sz w:val="36"/>
           <w:szCs w:val="36"/>
         </w:rPr>
-        <w:t xml:space="preserve">Gruppe medlemmer: </w:t>
-      </w:r>
-      <w:r>
-        <w:rPr>
-          <w:sz w:val="28"/>
-          <w:szCs w:val="28"/>
+        <w:t xml:space="preserve">Gruppemedlemmer: </w:t>
+      </w:r>
+      <w:r>
+        <w:rPr>
+          <w:sz w:val="36"/>
+          <w:szCs w:val="36"/>
         </w:rPr>
         <w:t>Christian, Emil og Lukas.</w:t>
       </w:r>
@@ -47,12 +47,21 @@
           <w:szCs w:val="36"/>
         </w:rPr>
       </w:pPr>
+      <w:proofErr w:type="spellStart"/>
       <w:r>
         <w:rPr>
           <w:sz w:val="36"/>
           <w:szCs w:val="36"/>
         </w:rPr>
-        <w:t>Github:</w:t>
+        <w:t>Github</w:t>
+      </w:r>
+      <w:proofErr w:type="spellEnd"/>
+      <w:r>
+        <w:rPr>
+          <w:sz w:val="36"/>
+          <w:szCs w:val="36"/>
+        </w:rPr>
+        <w:t>:</w:t>
       </w:r>
     </w:p>
     <w:p>
@@ -170,7 +179,21 @@
           <w:sz w:val="24"/>
           <w:szCs w:val="24"/>
         </w:rPr>
-        <w:t xml:space="preserve"> skal kunne nulstille biblioteket. Dette skal selvfølgelig ikke kunne gøres at en almindelig biblioteksbruger. Derfor har alle brugere en boolean, der fortæller om de er admin</w:t>
+        <w:t xml:space="preserve"> skal kunne nulstille biblioteket. Dette skal selvfølgelig ikke kunne gøres at en almindelig biblioteksbruger. Derfor har alle brugere en </w:t>
+      </w:r>
+      <w:r>
+        <w:rPr>
+          <w:sz w:val="24"/>
+          <w:szCs w:val="24"/>
+        </w:rPr>
+        <w:t>boolesk værdi</w:t>
+      </w:r>
+      <w:r>
+        <w:rPr>
+          <w:sz w:val="24"/>
+          <w:szCs w:val="24"/>
+        </w:rPr>
+        <w:t>, der fortæller om de er admin</w:t>
       </w:r>
       <w:r>
         <w:rPr>

</xml_diff>